<commit_message>
Fixed subordinating header for question three
</commit_message>
<xml_diff>
--- a/ldinkins.docx
+++ b/ldinkins.docx
@@ -201,18 +201,28 @@
     </w:p>
     <w:p>
       <w:pPr>
+        <w:pStyle w:val="Heading2"/>
+      </w:pPr>
+      <w:bookmarkStart w:id="27" w:name="why-have-they-been-particularly-difficult-to-learn-and-use"/>
+      <w:bookmarkEnd w:id="27"/>
+      <w:r>
+        <w:t xml:space="preserve">Why have they been particularly difficult to learn and use?</w:t>
+      </w:r>
+    </w:p>
+    <w:p>
+      <w:pPr>
         <w:pStyle w:val="FirstParagraph"/>
       </w:pPr>
       <w:r>
-        <w:t xml:space="preserve">For me, learning Markdown and HTML has been the most difficult. It just doesn't come naturally to me to remember what each sysmbol does to change the text styles. ## Why have they been particularly difficult to learn and use? I think Markdown and HTML have been the most difficult because it is so many little things to memorize. It's more like learning a whole new language. The git commands are more intuative.</w:t>
+        <w:t xml:space="preserve">For me, learning Markdown and HTML has been the most difficult. It just doesn't come naturally to me to remember what each sysmbol does to change the text styles. I think Markdown and HTML have been the most difficult because it is so many little things to memorize. It's more like learning a whole new language. The git commands are more intuative.</w:t>
       </w:r>
     </w:p>
     <w:p>
       <w:pPr>
         <w:pStyle w:val="Heading1"/>
       </w:pPr>
-      <w:bookmarkStart w:id="27" w:name="what-tools-would-you-like-to-learn-more-about"/>
-      <w:bookmarkEnd w:id="27"/>
+      <w:bookmarkStart w:id="28" w:name="what-tools-would-you-like-to-learn-more-about"/>
+      <w:bookmarkEnd w:id="28"/>
       <w:r>
         <w:t xml:space="preserve">What tools would you like to learn more about?</w:t>
       </w:r>
@@ -428,7 +438,7 @@
     </w:lvl>
   </w:abstractNum>
   <w:abstractNum w:abstractNumId="990">
-    <w:nsid w:val="352b35ba"/>
+    <w:nsid w:val="cbd88b69"/>
     <w:multiLevelType w:val="multilevel"/>
     <w:lvl w:ilvl="0">
       <w:numFmt w:val="bullet"/>
@@ -509,7 +519,7 @@
     </w:lvl>
   </w:abstractNum>
   <w:abstractNum w:abstractNumId="99411">
-    <w:nsid w:val="a3b08e47"/>
+    <w:nsid w:val="9446f4d5"/>
     <w:multiLevelType w:val="multilevel"/>
     <w:lvl w:ilvl="0">
       <w:start w:val="1"/>
@@ -597,7 +607,7 @@
     </w:lvl>
   </w:abstractNum>
   <w:abstractNum w:abstractNumId="991">
-    <w:nsid w:val="a2c00545"/>
+    <w:nsid w:val="f02d40cf"/>
     <w:multiLevelType w:val="multilevel"/>
     <w:lvl w:ilvl="0">
       <w:numFmt w:val="bullet"/>

</xml_diff>